<commit_message>
Update ANDROID STUDIO Résumé.docx
</commit_message>
<xml_diff>
--- a/110_Mobile/ANDROID STUDIO Résumé.docx
+++ b/110_Mobile/ANDROID STUDIO Résumé.docx
@@ -193,6 +193,9 @@
       </w:r>
     </w:p>
     <w:p>
+      <w:pPr>
+        <w:pStyle w:val="Titre1"/>
+      </w:pPr>
       <w:r>
         <w:t>La classe MainActivity</w:t>
       </w:r>
@@ -202,21 +205,12 @@
     </w:p>
     <w:p>
       <w:r>
-        <w:t>T</w:t>
-      </w:r>
-      <w:r>
-        <w:t>oute Activité ou tout Fragment se compose de deux fichiers :</w:t>
-      </w:r>
-    </w:p>
-    <w:p>
-      <w:r>
-        <w:t xml:space="preserve">    </w:t>
-      </w:r>
-      <w:r>
-        <w:t>Une</w:t>
-      </w:r>
-      <w:r>
-        <w:t xml:space="preserve"> classe Java ou </w:t>
+        <w:t>Toute Activité ou tout Fragment se compose de deux fichiers :</w:t>
+      </w:r>
+    </w:p>
+    <w:p>
+      <w:r>
+        <w:t xml:space="preserve">    Une classe Java ou </w:t>
       </w:r>
       <w:proofErr w:type="spellStart"/>
       <w:r>
@@ -229,13 +223,7 @@
     </w:p>
     <w:p>
       <w:r>
-        <w:t xml:space="preserve">    </w:t>
-      </w:r>
-      <w:r>
-        <w:t>Un</w:t>
-      </w:r>
-      <w:r>
-        <w:t xml:space="preserve"> fichier XML appelé </w:t>
+        <w:t xml:space="preserve">    Un fichier XML appelé </w:t>
       </w:r>
       <w:proofErr w:type="spellStart"/>
       <w:r>

</xml_diff>